<commit_message>
- Modified Project Introduction
</commit_message>
<xml_diff>
--- a/Work In Progress/Member's Workspace/CuongNV/EZ_ProjectIntroduction_v1.2.docx
+++ b/Work In Progress/Member's Workspace/CuongNV/EZ_ProjectIntroduction_v1.2.docx
@@ -2036,8 +2036,6 @@
               </w:rPr>
               <w:t>5.1 sukienhay.com</w:t>
             </w:r>
-            <w:bookmarkStart w:id="5" w:name="_GoBack"/>
-            <w:bookmarkEnd w:id="5"/>
             <w:r>
               <w:rPr>
                 <w:noProof/>
@@ -2572,7 +2570,7 @@
           <w:color w:val="auto"/>
         </w:rPr>
       </w:pPr>
-      <w:bookmarkStart w:id="6" w:name="_Toc430459930"/>
+      <w:bookmarkStart w:id="5" w:name="_Toc430459930"/>
       <w:r>
         <w:rPr>
           <w:rFonts w:ascii="Times New Roman" w:hAnsi="Times New Roman" w:cs="Times New Roman"/>
@@ -2583,7 +2581,7 @@
       </w:r>
       <w:bookmarkEnd w:id="4"/>
       <w:bookmarkEnd w:id="3"/>
-      <w:bookmarkEnd w:id="6"/>
+      <w:bookmarkEnd w:id="5"/>
     </w:p>
     <w:p>
       <w:pPr>
@@ -2638,9 +2636,9 @@
           <w:color w:val="auto"/>
         </w:rPr>
       </w:pPr>
-      <w:bookmarkStart w:id="7" w:name="_Toc429948345"/>
-      <w:bookmarkStart w:id="8" w:name="_Toc429948972"/>
-      <w:bookmarkStart w:id="9" w:name="_Toc430459931"/>
+      <w:bookmarkStart w:id="6" w:name="_Toc429948345"/>
+      <w:bookmarkStart w:id="7" w:name="_Toc429948972"/>
+      <w:bookmarkStart w:id="8" w:name="_Toc430459931"/>
       <w:r>
         <w:rPr>
           <w:rFonts w:ascii="Times New Roman" w:hAnsi="Times New Roman" w:cs="Times New Roman"/>
@@ -2649,9 +2647,9 @@
         </w:rPr>
         <w:t>Project Information</w:t>
       </w:r>
+      <w:bookmarkEnd w:id="6"/>
       <w:bookmarkEnd w:id="7"/>
       <w:bookmarkEnd w:id="8"/>
-      <w:bookmarkEnd w:id="9"/>
     </w:p>
     <w:p>
       <w:pPr>
@@ -2775,7 +2773,7 @@
         <w:rPr>
           <w:rFonts w:cs="Times New Roman"/>
         </w:rPr>
-        <w:t xml:space="preserve"> September 2015 to 19</w:t>
+        <w:t xml:space="preserve"> September 2015 to 21</w:t>
       </w:r>
       <w:r>
         <w:rPr>
@@ -2810,10 +2808,10 @@
           <w:color w:val="auto"/>
         </w:rPr>
       </w:pPr>
-      <w:bookmarkStart w:id="10" w:name="_Toc420627150"/>
-      <w:bookmarkStart w:id="11" w:name="_Toc429948346"/>
-      <w:bookmarkStart w:id="12" w:name="_Toc429948973"/>
-      <w:bookmarkStart w:id="13" w:name="_Toc430459932"/>
+      <w:bookmarkStart w:id="9" w:name="_Toc420627150"/>
+      <w:bookmarkStart w:id="10" w:name="_Toc429948346"/>
+      <w:bookmarkStart w:id="11" w:name="_Toc429948973"/>
+      <w:bookmarkStart w:id="12" w:name="_Toc430459932"/>
       <w:r>
         <w:rPr>
           <w:rFonts w:ascii="Times New Roman" w:hAnsi="Times New Roman" w:cs="Times New Roman"/>
@@ -2822,10 +2820,10 @@
         </w:rPr>
         <w:t>Project members</w:t>
       </w:r>
+      <w:bookmarkEnd w:id="9"/>
       <w:bookmarkEnd w:id="10"/>
       <w:bookmarkEnd w:id="11"/>
       <w:bookmarkEnd w:id="12"/>
-      <w:bookmarkEnd w:id="13"/>
     </w:p>
     <w:p>
       <w:pPr>
@@ -2841,10 +2839,10 @@
           <w:color w:val="auto"/>
         </w:rPr>
       </w:pPr>
-      <w:bookmarkStart w:id="14" w:name="_Toc420627151"/>
-      <w:bookmarkStart w:id="15" w:name="_Toc429948347"/>
-      <w:bookmarkStart w:id="16" w:name="_Toc429948974"/>
-      <w:bookmarkStart w:id="17" w:name="_Toc430459933"/>
+      <w:bookmarkStart w:id="13" w:name="_Toc420627151"/>
+      <w:bookmarkStart w:id="14" w:name="_Toc429948347"/>
+      <w:bookmarkStart w:id="15" w:name="_Toc429948974"/>
+      <w:bookmarkStart w:id="16" w:name="_Toc430459933"/>
       <w:r>
         <w:rPr>
           <w:rFonts w:ascii="Times New Roman" w:hAnsi="Times New Roman" w:cs="Times New Roman"/>
@@ -2853,10 +2851,10 @@
         </w:rPr>
         <w:t>Supervisor</w:t>
       </w:r>
+      <w:bookmarkEnd w:id="13"/>
       <w:bookmarkEnd w:id="14"/>
       <w:bookmarkEnd w:id="15"/>
       <w:bookmarkEnd w:id="16"/>
-      <w:bookmarkEnd w:id="17"/>
     </w:p>
     <w:tbl>
       <w:tblPr>
@@ -3022,42 +3020,12 @@
                 <w:rFonts w:cs="Times New Roman"/>
               </w:rPr>
             </w:pPr>
-            <w:proofErr w:type="spellStart"/>
-            <w:r>
-              <w:rPr>
-                <w:rFonts w:cs="Times New Roman"/>
-              </w:rPr>
-              <w:t>Trần</w:t>
-            </w:r>
-            <w:proofErr w:type="spellEnd"/>
-            <w:r>
-              <w:rPr>
-                <w:rFonts w:cs="Times New Roman"/>
-              </w:rPr>
-              <w:t xml:space="preserve"> </w:t>
-            </w:r>
-            <w:proofErr w:type="spellStart"/>
-            <w:r>
-              <w:rPr>
-                <w:rFonts w:cs="Times New Roman"/>
-              </w:rPr>
-              <w:t>Bình</w:t>
-            </w:r>
-            <w:proofErr w:type="spellEnd"/>
-            <w:r>
-              <w:rPr>
-                <w:rFonts w:cs="Times New Roman"/>
-              </w:rPr>
-              <w:t xml:space="preserve"> </w:t>
-            </w:r>
-            <w:proofErr w:type="spellStart"/>
-            <w:r>
-              <w:rPr>
-                <w:rFonts w:cs="Times New Roman"/>
-              </w:rPr>
-              <w:t>Dương</w:t>
-            </w:r>
-            <w:proofErr w:type="spellEnd"/>
+            <w:r>
+              <w:rPr>
+                <w:rFonts w:cs="Times New Roman"/>
+              </w:rPr>
+              <w:t>Trần Bình Dương</w:t>
+            </w:r>
           </w:p>
         </w:tc>
         <w:tc>
@@ -3297,7 +3265,7 @@
           <w:color w:val="auto"/>
         </w:rPr>
       </w:pPr>
-      <w:bookmarkStart w:id="18" w:name="_Toc430459934"/>
+      <w:bookmarkStart w:id="17" w:name="_Toc430459934"/>
       <w:r>
         <w:rPr>
           <w:rFonts w:ascii="Times New Roman" w:hAnsi="Times New Roman" w:cs="Times New Roman"/>
@@ -3306,7 +3274,7 @@
         </w:rPr>
         <w:t>Team Member</w:t>
       </w:r>
-      <w:bookmarkEnd w:id="18"/>
+      <w:bookmarkEnd w:id="17"/>
     </w:p>
     <w:tbl>
       <w:tblPr>
@@ -3492,16 +3460,8 @@
               <w:rPr>
                 <w:rFonts w:cs="Times New Roman"/>
               </w:rPr>
-              <w:t xml:space="preserve">Phan Thanh </w:t>
-            </w:r>
-            <w:proofErr w:type="spellStart"/>
-            <w:r>
-              <w:rPr>
-                <w:rFonts w:cs="Times New Roman"/>
-              </w:rPr>
-              <w:t>Vũ</w:t>
-            </w:r>
-            <w:proofErr w:type="spellEnd"/>
+              <w:t>Phan Thanh Vũ</w:t>
+            </w:r>
           </w:p>
         </w:tc>
         <w:tc>
@@ -3625,33 +3585,11 @@
                 <w:rFonts w:cs="Times New Roman"/>
               </w:rPr>
             </w:pPr>
-            <w:proofErr w:type="spellStart"/>
-            <w:r>
-              <w:rPr>
-                <w:rFonts w:cs="Times New Roman"/>
-              </w:rPr>
-              <w:t>Dương</w:t>
-            </w:r>
-            <w:proofErr w:type="spellEnd"/>
-            <w:r>
-              <w:rPr>
-                <w:rFonts w:cs="Times New Roman"/>
-              </w:rPr>
-              <w:t xml:space="preserve"> </w:t>
-            </w:r>
-            <w:proofErr w:type="spellStart"/>
-            <w:r>
-              <w:rPr>
-                <w:rFonts w:cs="Times New Roman"/>
-              </w:rPr>
-              <w:t>Thị</w:t>
-            </w:r>
-            <w:proofErr w:type="spellEnd"/>
-            <w:r>
-              <w:rPr>
-                <w:rFonts w:cs="Times New Roman"/>
-              </w:rPr>
-              <w:t xml:space="preserve"> Lan Anh</w:t>
+            <w:r>
+              <w:rPr>
+                <w:rFonts w:cs="Times New Roman"/>
+              </w:rPr>
+              <w:t>Dương Thị Lan Anh</w:t>
             </w:r>
           </w:p>
         </w:tc>
@@ -3777,42 +3715,12 @@
                 <w:rFonts w:cs="Times New Roman"/>
               </w:rPr>
             </w:pPr>
-            <w:proofErr w:type="spellStart"/>
-            <w:r>
-              <w:rPr>
-                <w:rFonts w:cs="Times New Roman"/>
-              </w:rPr>
-              <w:t>Nguyễn</w:t>
-            </w:r>
-            <w:proofErr w:type="spellEnd"/>
-            <w:r>
-              <w:rPr>
-                <w:rFonts w:cs="Times New Roman"/>
-              </w:rPr>
-              <w:t xml:space="preserve"> </w:t>
-            </w:r>
-            <w:proofErr w:type="spellStart"/>
-            <w:r>
-              <w:rPr>
-                <w:rFonts w:cs="Times New Roman"/>
-              </w:rPr>
-              <w:t>Thị</w:t>
-            </w:r>
-            <w:proofErr w:type="spellEnd"/>
-            <w:r>
-              <w:rPr>
-                <w:rFonts w:cs="Times New Roman"/>
-              </w:rPr>
-              <w:t xml:space="preserve"> </w:t>
-            </w:r>
-            <w:proofErr w:type="spellStart"/>
-            <w:r>
-              <w:rPr>
-                <w:rFonts w:cs="Times New Roman"/>
-              </w:rPr>
-              <w:t>Chương</w:t>
-            </w:r>
-            <w:proofErr w:type="spellEnd"/>
+            <w:r>
+              <w:rPr>
+                <w:rFonts w:cs="Times New Roman"/>
+              </w:rPr>
+              <w:t>Nguyễn Thị Chương</w:t>
+            </w:r>
           </w:p>
         </w:tc>
         <w:tc>
@@ -3937,42 +3845,12 @@
                 <w:rFonts w:cs="Times New Roman"/>
               </w:rPr>
             </w:pPr>
-            <w:proofErr w:type="spellStart"/>
-            <w:r>
-              <w:rPr>
-                <w:rFonts w:cs="Times New Roman"/>
-              </w:rPr>
-              <w:t>Nguyễn</w:t>
-            </w:r>
-            <w:proofErr w:type="spellEnd"/>
-            <w:r>
-              <w:rPr>
-                <w:rFonts w:cs="Times New Roman"/>
-              </w:rPr>
-              <w:t xml:space="preserve"> </w:t>
-            </w:r>
-            <w:proofErr w:type="spellStart"/>
-            <w:r>
-              <w:rPr>
-                <w:rFonts w:cs="Times New Roman"/>
-              </w:rPr>
-              <w:t>Văn</w:t>
-            </w:r>
-            <w:proofErr w:type="spellEnd"/>
-            <w:r>
-              <w:rPr>
-                <w:rFonts w:cs="Times New Roman"/>
-              </w:rPr>
-              <w:t xml:space="preserve"> </w:t>
-            </w:r>
-            <w:proofErr w:type="spellStart"/>
-            <w:r>
-              <w:rPr>
-                <w:rFonts w:cs="Times New Roman"/>
-              </w:rPr>
-              <w:t>Cường</w:t>
-            </w:r>
-            <w:proofErr w:type="spellEnd"/>
+            <w:r>
+              <w:rPr>
+                <w:rFonts w:cs="Times New Roman"/>
+              </w:rPr>
+              <w:t>Nguyễn Văn Cường</w:t>
+            </w:r>
           </w:p>
         </w:tc>
         <w:tc>
@@ -4100,28 +3978,12 @@
                 <w:rFonts w:cs="Times New Roman"/>
               </w:rPr>
             </w:pPr>
-            <w:proofErr w:type="spellStart"/>
-            <w:r>
-              <w:rPr>
-                <w:rFonts w:cs="Times New Roman"/>
-              </w:rPr>
-              <w:t>Nguyễn</w:t>
-            </w:r>
-            <w:proofErr w:type="spellEnd"/>
-            <w:r>
-              <w:rPr>
-                <w:rFonts w:cs="Times New Roman"/>
-              </w:rPr>
-              <w:t xml:space="preserve"> Sen </w:t>
-            </w:r>
-            <w:proofErr w:type="spellStart"/>
-            <w:r>
-              <w:rPr>
-                <w:rFonts w:cs="Times New Roman"/>
-              </w:rPr>
-              <w:t>Hà</w:t>
-            </w:r>
-            <w:proofErr w:type="spellEnd"/>
+            <w:r>
+              <w:rPr>
+                <w:rFonts w:cs="Times New Roman"/>
+              </w:rPr>
+              <w:t>Nguyễn Sen Hà</w:t>
+            </w:r>
           </w:p>
         </w:tc>
         <w:tc>
@@ -4244,42 +4106,12 @@
                 <w:rFonts w:cs="Times New Roman"/>
               </w:rPr>
             </w:pPr>
-            <w:proofErr w:type="spellStart"/>
-            <w:r>
-              <w:rPr>
-                <w:rFonts w:cs="Times New Roman"/>
-              </w:rPr>
-              <w:t>Nguyễn</w:t>
-            </w:r>
-            <w:proofErr w:type="spellEnd"/>
-            <w:r>
-              <w:rPr>
-                <w:rFonts w:cs="Times New Roman"/>
-              </w:rPr>
-              <w:t xml:space="preserve"> </w:t>
-            </w:r>
-            <w:proofErr w:type="spellStart"/>
-            <w:r>
-              <w:rPr>
-                <w:rFonts w:cs="Times New Roman"/>
-              </w:rPr>
-              <w:t>Ngọc</w:t>
-            </w:r>
-            <w:proofErr w:type="spellEnd"/>
-            <w:r>
-              <w:rPr>
-                <w:rFonts w:cs="Times New Roman"/>
-              </w:rPr>
-              <w:t xml:space="preserve"> </w:t>
-            </w:r>
-            <w:proofErr w:type="spellStart"/>
-            <w:r>
-              <w:rPr>
-                <w:rFonts w:cs="Times New Roman"/>
-              </w:rPr>
-              <w:t>Dương</w:t>
-            </w:r>
-            <w:proofErr w:type="spellEnd"/>
+            <w:r>
+              <w:rPr>
+                <w:rFonts w:cs="Times New Roman"/>
+              </w:rPr>
+              <w:t>Nguyễn Ngọc Dương</w:t>
+            </w:r>
           </w:p>
         </w:tc>
         <w:tc>
@@ -4532,9 +4364,9 @@
           <w:color w:val="auto"/>
         </w:rPr>
       </w:pPr>
-      <w:bookmarkStart w:id="19" w:name="_Toc429948349"/>
-      <w:bookmarkStart w:id="20" w:name="_Toc429948976"/>
-      <w:bookmarkStart w:id="21" w:name="_Toc430459935"/>
+      <w:bookmarkStart w:id="18" w:name="_Toc429948349"/>
+      <w:bookmarkStart w:id="19" w:name="_Toc429948976"/>
+      <w:bookmarkStart w:id="20" w:name="_Toc430459935"/>
       <w:r>
         <w:rPr>
           <w:rFonts w:ascii="Times New Roman" w:hAnsi="Times New Roman" w:cs="Times New Roman"/>
@@ -4543,9 +4375,9 @@
         </w:rPr>
         <w:t>Background</w:t>
       </w:r>
+      <w:bookmarkEnd w:id="18"/>
       <w:bookmarkEnd w:id="19"/>
       <w:bookmarkEnd w:id="20"/>
-      <w:bookmarkEnd w:id="21"/>
     </w:p>
     <w:p>
       <w:pPr>
@@ -4557,9 +4389,9 @@
           <w:color w:val="auto"/>
         </w:rPr>
       </w:pPr>
-      <w:bookmarkStart w:id="22" w:name="_Toc430459936"/>
-      <w:bookmarkStart w:id="23" w:name="_Toc429948350"/>
-      <w:bookmarkStart w:id="24" w:name="_Toc429948977"/>
+      <w:bookmarkStart w:id="21" w:name="_Toc430459936"/>
+      <w:bookmarkStart w:id="22" w:name="_Toc429948350"/>
+      <w:bookmarkStart w:id="23" w:name="_Toc429948977"/>
       <w:r>
         <w:rPr>
           <w:rFonts w:ascii="Times New Roman" w:hAnsi="Times New Roman" w:cs="Times New Roman"/>
@@ -4576,7 +4408,7 @@
         </w:rPr>
         <w:t>What is an event?</w:t>
       </w:r>
-      <w:bookmarkEnd w:id="22"/>
+      <w:bookmarkEnd w:id="21"/>
     </w:p>
     <w:p>
       <w:pPr>
@@ -4675,7 +4507,7 @@
           <w:color w:val="auto"/>
         </w:rPr>
       </w:pPr>
-      <w:bookmarkStart w:id="25" w:name="_Toc430459937"/>
+      <w:bookmarkStart w:id="24" w:name="_Toc430459937"/>
       <w:r>
         <w:rPr>
           <w:rFonts w:ascii="Times New Roman" w:hAnsi="Times New Roman" w:cs="Times New Roman"/>
@@ -4693,7 +4525,7 @@
         </w:rPr>
         <w:t>Is the events industry growing?</w:t>
       </w:r>
-      <w:bookmarkEnd w:id="25"/>
+      <w:bookmarkEnd w:id="24"/>
       <w:r>
         <w:rPr>
           <w:rFonts w:ascii="Times New Roman" w:hAnsi="Times New Roman" w:cs="Times New Roman"/>
@@ -4928,97 +4760,105 @@
       <w:pPr>
         <w:pStyle w:val="Heading2"/>
         <w:spacing w:before="120" w:after="120" w:line="480" w:lineRule="auto"/>
-      </w:pPr>
-      <w:bookmarkStart w:id="26" w:name="_Toc430459938"/>
-      <w:r>
-        <w:t xml:space="preserve">4.3 </w:t>
-      </w:r>
+        <w:rPr>
+          <w:rFonts w:ascii="Times New Roman" w:hAnsi="Times New Roman" w:cs="Times New Roman"/>
+        </w:rPr>
+      </w:pPr>
+      <w:bookmarkStart w:id="25" w:name="_Toc430459938"/>
       <w:r>
         <w:rPr>
           <w:rFonts w:ascii="Times New Roman" w:hAnsi="Times New Roman" w:cs="Times New Roman"/>
           <w:b/>
           <w:color w:val="auto"/>
         </w:rPr>
-        <w:t>Event industry landscape in Viet Nam</w:t>
-      </w:r>
-      <w:bookmarkEnd w:id="26"/>
-    </w:p>
-    <w:p>
-      <w:pPr>
-        <w:spacing w:before="120" w:after="120" w:line="480" w:lineRule="auto"/>
-        <w:ind w:firstLine="720"/>
-        <w:rPr>
-          <w:rFonts w:cs="Times New Roman"/>
-        </w:rPr>
-      </w:pPr>
-      <w:r>
-        <w:rPr>
-          <w:rFonts w:cs="Times New Roman"/>
-        </w:rPr>
-        <w:t>According to initial estimates of the FTA market research organization, each year in Vietnam thousands of events be held. Average annual spending more businesses $ 15 billion in various events such as customer conference, introduced showroom (Data source of market research FTA)</w:t>
-      </w:r>
-    </w:p>
-    <w:p>
-      <w:pPr>
-        <w:spacing w:before="120" w:after="120" w:line="480" w:lineRule="auto"/>
-        <w:ind w:firstLine="720"/>
-        <w:rPr>
-          <w:rFonts w:cs="Times New Roman"/>
-        </w:rPr>
-      </w:pPr>
-      <w:r>
-        <w:rPr>
-          <w:rFonts w:cs="Times New Roman"/>
-        </w:rPr>
-        <w:t>Event industry is growing rapidly with an estimated 30% of new companies are appearing on the market, there are now more than 20 professional events organizing companies and hundreds of advertising business companies activities together with event services, so the number of companies increasing event is a good sign for the Vietnam event market.</w:t>
-      </w:r>
-    </w:p>
-    <w:p>
-      <w:pPr>
-        <w:spacing w:before="120" w:after="120" w:line="480" w:lineRule="auto"/>
-        <w:rPr>
-          <w:rFonts w:cs="Times New Roman"/>
-        </w:rPr>
-      </w:pPr>
-      <w:r>
-        <w:rPr>
-          <w:rFonts w:cs="Times New Roman"/>
-        </w:rPr>
-        <w:sym w:font="Wingdings" w:char="F0E0"/>
-      </w:r>
-      <w:r>
-        <w:rPr>
-          <w:rFonts w:cs="Times New Roman"/>
-        </w:rPr>
-        <w:t xml:space="preserve"> Event demand in Vietnam is increasing rapidly.</w:t>
-      </w:r>
-    </w:p>
-    <w:p>
-      <w:pPr>
-        <w:pStyle w:val="Heading2"/>
-        <w:spacing w:before="120" w:after="120" w:line="480" w:lineRule="auto"/>
+        <w:t>4.3</w:t>
+      </w:r>
+      <w:r>
+        <w:rPr>
+          <w:rFonts w:ascii="Times New Roman" w:hAnsi="Times New Roman" w:cs="Times New Roman"/>
+          <w:color w:val="auto"/>
+        </w:rPr>
+        <w:t xml:space="preserve"> </w:t>
+      </w:r>
+      <w:r>
         <w:rPr>
           <w:rFonts w:ascii="Times New Roman" w:hAnsi="Times New Roman" w:cs="Times New Roman"/>
           <w:b/>
           <w:color w:val="auto"/>
         </w:rPr>
-      </w:pPr>
-      <w:bookmarkStart w:id="27" w:name="_Toc430459939"/>
-      <w:r>
+        <w:t>Event industry landscape in Viet Nam</w:t>
+      </w:r>
+      <w:bookmarkEnd w:id="25"/>
+    </w:p>
+    <w:p>
+      <w:pPr>
+        <w:spacing w:before="120" w:after="120" w:line="480" w:lineRule="auto"/>
+        <w:ind w:firstLine="720"/>
+        <w:rPr>
+          <w:rFonts w:cs="Times New Roman"/>
+        </w:rPr>
+      </w:pPr>
+      <w:r>
+        <w:rPr>
+          <w:rFonts w:cs="Times New Roman"/>
+        </w:rPr>
+        <w:t>According to initial estimates of the FTA market research organization, each year in Vietnam thousands of events be held. Average annual spending more businesses $ 15 billion in various events such as customer conference, introduced showroom (Data source of market research FTA)</w:t>
+      </w:r>
+    </w:p>
+    <w:p>
+      <w:pPr>
+        <w:spacing w:before="120" w:after="120" w:line="480" w:lineRule="auto"/>
+        <w:ind w:firstLine="720"/>
+        <w:rPr>
+          <w:rFonts w:cs="Times New Roman"/>
+        </w:rPr>
+      </w:pPr>
+      <w:r>
+        <w:rPr>
+          <w:rFonts w:cs="Times New Roman"/>
+        </w:rPr>
+        <w:t>Event industry is growing rapidly with an estimated 30% of new companies are appearing on the market, there are now more than 20 professional events organizing companies and hundreds of advertising business companies activities together with event services, so the number of companies increasing event is a good sign for the Vietnam event market.</w:t>
+      </w:r>
+    </w:p>
+    <w:p>
+      <w:pPr>
+        <w:spacing w:before="120" w:after="120" w:line="480" w:lineRule="auto"/>
+        <w:ind w:firstLine="720"/>
+        <w:rPr>
+          <w:rFonts w:cs="Times New Roman"/>
+        </w:rPr>
+      </w:pPr>
+      <w:r>
+        <w:rPr>
+          <w:rFonts w:cs="Times New Roman"/>
+        </w:rPr>
+        <w:t>In conclusion, e</w:t>
+      </w:r>
+      <w:r>
+        <w:rPr>
+          <w:rFonts w:cs="Times New Roman"/>
+        </w:rPr>
+        <w:t>vent demand in Vietnam is increasing rapidly.</w:t>
+      </w:r>
+    </w:p>
+    <w:p>
+      <w:pPr>
+        <w:pStyle w:val="Heading2"/>
+        <w:spacing w:before="120" w:after="120" w:line="480" w:lineRule="auto"/>
         <w:rPr>
           <w:rFonts w:ascii="Times New Roman" w:hAnsi="Times New Roman" w:cs="Times New Roman"/>
           <w:b/>
           <w:color w:val="auto"/>
         </w:rPr>
-        <w:t xml:space="preserve">4.4 </w:t>
-      </w:r>
+      </w:pPr>
+      <w:bookmarkStart w:id="26" w:name="_Toc430459939"/>
       <w:r>
         <w:rPr>
           <w:rFonts w:ascii="Times New Roman" w:hAnsi="Times New Roman" w:cs="Times New Roman"/>
           <w:b/>
           <w:color w:val="auto"/>
         </w:rPr>
-        <w:t xml:space="preserve">Event’s </w:t>
+        <w:t xml:space="preserve">4.4 </w:t>
       </w:r>
       <w:r>
         <w:rPr>
@@ -5026,7 +4866,7 @@
           <w:b/>
           <w:color w:val="auto"/>
         </w:rPr>
-        <w:t>marketing</w:t>
+        <w:t xml:space="preserve">Event’s </w:t>
       </w:r>
       <w:r>
         <w:rPr>
@@ -5034,9 +4874,17 @@
           <w:b/>
           <w:color w:val="auto"/>
         </w:rPr>
+        <w:t>marketing</w:t>
+      </w:r>
+      <w:r>
+        <w:rPr>
+          <w:rFonts w:ascii="Times New Roman" w:hAnsi="Times New Roman" w:cs="Times New Roman"/>
+          <w:b/>
+          <w:color w:val="auto"/>
+        </w:rPr>
         <w:t xml:space="preserve"> trends in 2015</w:t>
       </w:r>
-      <w:bookmarkEnd w:id="27"/>
+      <w:bookmarkEnd w:id="26"/>
     </w:p>
     <w:p>
       <w:pPr>
@@ -5050,8 +4898,16 @@
         <w:rPr>
           <w:rFonts w:cs="Times New Roman"/>
         </w:rPr>
-        <w:t>According survey of Eventbrite</w:t>
-      </w:r>
+        <w:t xml:space="preserve">According survey of </w:t>
+      </w:r>
+      <w:proofErr w:type="spellStart"/>
+      <w:r>
+        <w:rPr>
+          <w:rFonts w:cs="Times New Roman"/>
+        </w:rPr>
+        <w:t>Eventbrite</w:t>
+      </w:r>
+      <w:proofErr w:type="spellEnd"/>
       <w:r>
         <w:rPr>
           <w:rFonts w:cs="Times New Roman"/>
@@ -5155,28 +5011,24 @@
     </w:p>
     <w:p>
       <w:pPr>
-        <w:pStyle w:val="ListParagraph"/>
-        <w:numPr>
-          <w:ilvl w:val="0"/>
-          <w:numId w:val="5"/>
-        </w:numPr>
-        <w:spacing w:before="120" w:after="120" w:line="480" w:lineRule="auto"/>
-        <w:rPr>
-          <w:rFonts w:cs="Times New Roman"/>
-        </w:rPr>
-      </w:pPr>
-      <w:r>
-        <w:rPr>
-          <w:rFonts w:cs="Times New Roman"/>
-        </w:rPr>
-        <w:t xml:space="preserve">By seeing the trending of event planning and event PR in Vietnam and all over the world is exploding, the idea of creating a social media website which is specifically manage events, in order to decrease the gap between event planner and interested people is a good idea and has bright prospects. In specific, our team will build an event website which helps viewers easily search and follow event's information, while event planner can easily PR to get more viewers. In order to increase </w:t>
+        <w:spacing w:before="120" w:after="120" w:line="480" w:lineRule="auto"/>
+        <w:ind w:firstLine="720"/>
+        <w:rPr>
+          <w:rFonts w:cs="Times New Roman"/>
+        </w:rPr>
+      </w:pPr>
+      <w:r>
+        <w:rPr>
+          <w:rFonts w:cs="Times New Roman"/>
+        </w:rPr>
+        <w:t xml:space="preserve">By seeing the trending of event planning and event PR in Vietnam and all over the world is exploding, the idea of creating a social media website which is specifically manage events, in order to decrease the gap between event planner and interested people is a good idea and has bright prospects. In specific, our team will build an event website which helps viewers easily search and follow event's information, while event planner can easily PR to get more viewers. In </w:t>
       </w:r>
       <w:r>
         <w:rPr>
           <w:rFonts w:cs="Times New Roman"/>
         </w:rPr>
         <w:lastRenderedPageBreak/>
-        <w:t>interactions and the effective of website, we will build the function Live Streaming as the highlighted functions and it is really attractive.</w:t>
+        <w:t>order to increase interactions and the effective of website, we will build the function Live Streaming as the highlighted functions and it is really attractive.</w:t>
       </w:r>
     </w:p>
     <w:p>
@@ -5193,14 +5045,14 @@
           <w:color w:val="auto"/>
         </w:rPr>
       </w:pPr>
-      <w:bookmarkStart w:id="28" w:name="_Toc430459940"/>
+      <w:bookmarkStart w:id="27" w:name="_Toc430459940"/>
       <w:r>
         <w:rPr>
           <w:rFonts w:ascii="Times New Roman" w:hAnsi="Times New Roman" w:cs="Times New Roman"/>
           <w:b/>
           <w:color w:val="auto"/>
         </w:rPr>
-        <w:t xml:space="preserve">Why live </w:t>
+        <w:t xml:space="preserve">Why </w:t>
       </w:r>
       <w:r>
         <w:rPr>
@@ -5208,7 +5060,7 @@
           <w:b/>
           <w:color w:val="auto"/>
         </w:rPr>
-        <w:t xml:space="preserve">event </w:t>
+        <w:t xml:space="preserve">we choose </w:t>
       </w:r>
       <w:r>
         <w:rPr>
@@ -5216,9 +5068,25 @@
           <w:b/>
           <w:color w:val="auto"/>
         </w:rPr>
+        <w:t xml:space="preserve">live </w:t>
+      </w:r>
+      <w:r>
+        <w:rPr>
+          <w:rFonts w:ascii="Times New Roman" w:hAnsi="Times New Roman" w:cs="Times New Roman"/>
+          <w:b/>
+          <w:color w:val="auto"/>
+        </w:rPr>
+        <w:t xml:space="preserve">event </w:t>
+      </w:r>
+      <w:r>
+        <w:rPr>
+          <w:rFonts w:ascii="Times New Roman" w:hAnsi="Times New Roman" w:cs="Times New Roman"/>
+          <w:b/>
+          <w:color w:val="auto"/>
+        </w:rPr>
         <w:t>streaming?</w:t>
       </w:r>
-      <w:bookmarkEnd w:id="28"/>
+      <w:bookmarkEnd w:id="27"/>
     </w:p>
     <w:p>
       <w:pPr>
@@ -5235,33 +5103,53 @@
       <w:r>
         <w:rPr>
           <w:rFonts w:cs="Times New Roman"/>
-        </w:rPr>
-        <w:t>The amount of time spent watching live video through on-line publishers has increased 648% to more than 1.4 billion minutes in the 2010</w:t>
-      </w:r>
-      <w:r>
-        <w:rPr>
+          <w:b/>
+          <w:i/>
+        </w:rPr>
+        <w:t>Potential Market:</w:t>
+      </w:r>
+      <w:r>
+        <w:rPr>
+          <w:rFonts w:cs="Times New Roman"/>
+        </w:rPr>
+        <w:t xml:space="preserve"> </w:t>
+      </w:r>
+      <w:r>
+        <w:rPr>
+          <w:rFonts w:cs="Times New Roman"/>
+        </w:rPr>
+        <w:t xml:space="preserve">The amount of time spent watching live video </w:t>
+      </w:r>
+      <w:r>
+        <w:rPr>
+          <w:rFonts w:cs="Times New Roman"/>
+        </w:rPr>
+        <w:t xml:space="preserve">from 2009 </w:t>
+      </w:r>
+      <w:r>
+        <w:rPr>
+          <w:rFonts w:cs="Times New Roman"/>
+        </w:rPr>
+        <w:t>through on-line publishers has increased 648% to more than 1.4 billion minutes in the 2010</w:t>
+      </w:r>
+      <w:r>
+        <w:rPr>
+          <w:rFonts w:cs="Times New Roman"/>
           <w:vertAlign w:val="superscript"/>
         </w:rPr>
         <w:footnoteReference w:id="4"/>
       </w:r>
-    </w:p>
-    <w:p>
-      <w:pPr>
-        <w:pStyle w:val="ListParagraph"/>
-        <w:numPr>
-          <w:ilvl w:val="0"/>
-          <w:numId w:val="5"/>
-        </w:numPr>
-        <w:spacing w:before="120" w:after="120" w:line="480" w:lineRule="auto"/>
-        <w:rPr>
-          <w:rFonts w:cs="Times New Roman"/>
-        </w:rPr>
-      </w:pPr>
-      <w:r>
-        <w:rPr>
-          <w:rFonts w:cs="Times New Roman"/>
-        </w:rPr>
-        <w:t>Potential market.</w:t>
+      <w:r>
+        <w:rPr>
+          <w:rFonts w:cs="Times New Roman"/>
+        </w:rPr>
+        <w:t xml:space="preserve"> </w:t>
+      </w:r>
+      <w:r>
+        <w:rPr>
+          <w:rFonts w:cs="Times New Roman"/>
+        </w:rPr>
+        <w:t>and still been growing up rapidly until now.</w:t>
       </w:r>
     </w:p>
     <w:p>
@@ -5279,38 +5167,88 @@
       <w:r>
         <w:rPr>
           <w:rFonts w:cs="Times New Roman"/>
+          <w:b/>
+          <w:i/>
         </w:rPr>
         <w:t>Low c</w:t>
       </w:r>
       <w:r>
         <w:rPr>
           <w:rFonts w:cs="Times New Roman"/>
+          <w:b/>
+          <w:i/>
         </w:rPr>
         <w:t xml:space="preserve">ost </w:t>
       </w:r>
       <w:r>
         <w:rPr>
           <w:rFonts w:cs="Times New Roman"/>
+          <w:b/>
+          <w:i/>
         </w:rPr>
         <w:t xml:space="preserve">high </w:t>
       </w:r>
       <w:r>
         <w:rPr>
           <w:rFonts w:cs="Times New Roman"/>
-        </w:rPr>
-        <w:t xml:space="preserve">efficient: </w:t>
-      </w:r>
-      <w:r>
-        <w:rPr>
-          <w:rFonts w:cs="Times New Roman"/>
-        </w:rPr>
-        <w:t>Since t</w:t>
-      </w:r>
-      <w:r>
-        <w:rPr>
-          <w:rFonts w:cs="Times New Roman"/>
-        </w:rPr>
-        <w:t>he cost for live streaming continue to drop, it’s easier for building</w:t>
+          <w:b/>
+          <w:i/>
+        </w:rPr>
+        <w:t>efficient</w:t>
+      </w:r>
+      <w:r>
+        <w:rPr>
+          <w:rFonts w:cs="Times New Roman"/>
+        </w:rPr>
+        <w:t xml:space="preserve">: </w:t>
+      </w:r>
+      <w:r>
+        <w:rPr>
+          <w:rFonts w:cs="Times New Roman"/>
+        </w:rPr>
+        <w:t>Because</w:t>
+      </w:r>
+      <w:r>
+        <w:rPr>
+          <w:rFonts w:cs="Times New Roman"/>
+        </w:rPr>
+        <w:t xml:space="preserve"> the cost for live streaming </w:t>
+      </w:r>
+      <w:r>
+        <w:rPr>
+          <w:rFonts w:cs="Times New Roman"/>
+        </w:rPr>
+        <w:t xml:space="preserve">has been </w:t>
+      </w:r>
+      <w:r>
+        <w:rPr>
+          <w:rFonts w:cs="Times New Roman"/>
+        </w:rPr>
+        <w:t>drop</w:t>
+      </w:r>
+      <w:r>
+        <w:rPr>
+          <w:rFonts w:cs="Times New Roman"/>
+        </w:rPr>
+        <w:t>ped</w:t>
+      </w:r>
+      <w:r>
+        <w:rPr>
+          <w:rFonts w:cs="Times New Roman"/>
+        </w:rPr>
+        <w:t>,</w:t>
+      </w:r>
+      <w:r>
+        <w:rPr>
+          <w:rFonts w:cs="Times New Roman"/>
+        </w:rPr>
+        <w:t xml:space="preserve"> so it is</w:t>
+      </w:r>
+      <w:r>
+        <w:rPr>
+          <w:rFonts w:cs="Times New Roman"/>
+        </w:rPr>
+        <w:t xml:space="preserve"> easier for building</w:t>
       </w:r>
       <w:r>
         <w:rPr>
@@ -5352,7 +5290,13 @@
         <w:rPr>
           <w:rFonts w:cs="Times New Roman"/>
         </w:rPr>
-        <w:t xml:space="preserve"> It’s also attractive viewers because </w:t>
+        <w:t xml:space="preserve"> It also attracts</w:t>
+      </w:r>
+      <w:r>
+        <w:rPr>
+          <w:rFonts w:cs="Times New Roman"/>
+        </w:rPr>
+        <w:t xml:space="preserve"> viewers because </w:t>
       </w:r>
       <w:r>
         <w:rPr>
@@ -5365,6 +5309,12 @@
           <w:rFonts w:cs="Times New Roman"/>
         </w:rPr>
         <w:t xml:space="preserve">internet </w:t>
+      </w:r>
+      <w:r>
+        <w:rPr>
+          <w:rFonts w:cs="Times New Roman"/>
+        </w:rPr>
+        <w:t xml:space="preserve">is </w:t>
       </w:r>
       <w:r>
         <w:rPr>
@@ -5394,18 +5344,24 @@
       <w:r>
         <w:rPr>
           <w:rFonts w:cs="Times New Roman"/>
+          <w:b/>
+          <w:i/>
         </w:rPr>
         <w:t xml:space="preserve">More </w:t>
       </w:r>
       <w:r>
         <w:rPr>
           <w:rFonts w:cs="Times New Roman"/>
+          <w:b/>
+          <w:i/>
         </w:rPr>
         <w:t>interaction with cust</w:t>
       </w:r>
       <w:r>
         <w:rPr>
           <w:rFonts w:cs="Times New Roman"/>
+          <w:b/>
+          <w:i/>
         </w:rPr>
         <w:t>omers</w:t>
       </w:r>
@@ -5413,7 +5369,55 @@
         <w:rPr>
           <w:rFonts w:cs="Times New Roman"/>
         </w:rPr>
-        <w:t xml:space="preserve">: while watching streaming, customer can chat, comment to current video streaming so they can interact with others. </w:t>
+        <w:t>: while watching streaming, customer</w:t>
+      </w:r>
+      <w:r>
+        <w:rPr>
+          <w:rFonts w:cs="Times New Roman"/>
+        </w:rPr>
+        <w:t>s</w:t>
+      </w:r>
+      <w:r>
+        <w:rPr>
+          <w:rFonts w:cs="Times New Roman"/>
+        </w:rPr>
+        <w:t xml:space="preserve"> can </w:t>
+      </w:r>
+      <w:r>
+        <w:rPr>
+          <w:rFonts w:cs="Times New Roman"/>
+        </w:rPr>
+        <w:t xml:space="preserve">like, </w:t>
+      </w:r>
+      <w:r>
+        <w:rPr>
+          <w:rFonts w:cs="Times New Roman"/>
+        </w:rPr>
+        <w:t>chat,</w:t>
+      </w:r>
+      <w:r>
+        <w:rPr>
+          <w:rFonts w:cs="Times New Roman"/>
+        </w:rPr>
+        <w:t xml:space="preserve"> share,</w:t>
+      </w:r>
+      <w:r>
+        <w:rPr>
+          <w:rFonts w:cs="Times New Roman"/>
+        </w:rPr>
+        <w:t xml:space="preserve"> comment </w:t>
+      </w:r>
+      <w:r>
+        <w:rPr>
+          <w:rFonts w:cs="Times New Roman"/>
+        </w:rPr>
+        <w:t>to</w:t>
+      </w:r>
+      <w:r>
+        <w:rPr>
+          <w:rFonts w:cs="Times New Roman"/>
+        </w:rPr>
+        <w:t xml:space="preserve"> current video streaming so they can interact with others. </w:t>
       </w:r>
       <w:r>
         <w:rPr>
@@ -5425,13 +5429,37 @@
         <w:rPr>
           <w:rFonts w:cs="Times New Roman"/>
         </w:rPr>
-        <w:t xml:space="preserve"> make customers</w:t>
-      </w:r>
-      <w:r>
-        <w:rPr>
-          <w:rFonts w:cs="Times New Roman"/>
-        </w:rPr>
-        <w:t xml:space="preserve"> feel like that they are joined</w:t>
+        <w:t xml:space="preserve"> make</w:t>
+      </w:r>
+      <w:r>
+        <w:rPr>
+          <w:rFonts w:cs="Times New Roman"/>
+        </w:rPr>
+        <w:t>s</w:t>
+      </w:r>
+      <w:r>
+        <w:rPr>
+          <w:rFonts w:cs="Times New Roman"/>
+        </w:rPr>
+        <w:t xml:space="preserve"> customers</w:t>
+      </w:r>
+      <w:r>
+        <w:rPr>
+          <w:rFonts w:cs="Times New Roman"/>
+        </w:rPr>
+        <w:t xml:space="preserve"> feel like </w:t>
+      </w:r>
+      <w:r>
+        <w:rPr>
+          <w:rFonts w:cs="Times New Roman"/>
+        </w:rPr>
+        <w:t xml:space="preserve">they are </w:t>
+      </w:r>
+      <w:r>
+        <w:rPr>
+          <w:rFonts w:cs="Times New Roman"/>
+        </w:rPr>
+        <w:t>participating</w:t>
       </w:r>
       <w:r>
         <w:rPr>
@@ -5443,13 +5471,31 @@
         <w:rPr>
           <w:rFonts w:cs="Times New Roman"/>
         </w:rPr>
-        <w:t xml:space="preserve">that </w:t>
-      </w:r>
-      <w:r>
-        <w:rPr>
-          <w:rFonts w:cs="Times New Roman"/>
-        </w:rPr>
-        <w:t xml:space="preserve">event. </w:t>
+        <w:t>in that</w:t>
+      </w:r>
+      <w:r>
+        <w:rPr>
+          <w:rFonts w:cs="Times New Roman"/>
+        </w:rPr>
+        <w:t xml:space="preserve"> </w:t>
+      </w:r>
+      <w:r>
+        <w:rPr>
+          <w:rFonts w:cs="Times New Roman"/>
+        </w:rPr>
+        <w:t>event</w:t>
+      </w:r>
+      <w:r>
+        <w:rPr>
+          <w:rFonts w:cs="Times New Roman"/>
+        </w:rPr>
+        <w:t xml:space="preserve"> at real place</w:t>
+      </w:r>
+      <w:r>
+        <w:rPr>
+          <w:rFonts w:cs="Times New Roman"/>
+        </w:rPr>
+        <w:t xml:space="preserve">. </w:t>
       </w:r>
     </w:p>
     <w:p>
@@ -5467,8 +5513,48 @@
       <w:r>
         <w:rPr>
           <w:rFonts w:cs="Times New Roman"/>
-        </w:rPr>
-        <w:t>It’s simple: It’s take only about 20 minutes to set up and streaming for the first time. And can watch instantly.</w:t>
+          <w:b/>
+          <w:i/>
+        </w:rPr>
+        <w:t>S</w:t>
+      </w:r>
+      <w:r>
+        <w:rPr>
+          <w:rFonts w:cs="Times New Roman"/>
+          <w:b/>
+          <w:i/>
+        </w:rPr>
+        <w:t>imple:</w:t>
+      </w:r>
+      <w:r>
+        <w:rPr>
+          <w:rFonts w:cs="Times New Roman"/>
+        </w:rPr>
+        <w:t xml:space="preserve"> It’s take only about 20</w:t>
+      </w:r>
+      <w:r>
+        <w:rPr>
+          <w:rFonts w:cs="Times New Roman"/>
+        </w:rPr>
+        <w:t xml:space="preserve"> minutes to set up and stream</w:t>
+      </w:r>
+      <w:r>
+        <w:rPr>
+          <w:rFonts w:cs="Times New Roman"/>
+        </w:rPr>
+        <w:t xml:space="preserve"> for the </w:t>
+      </w:r>
+      <w:r>
+        <w:rPr>
+          <w:rFonts w:cs="Times New Roman"/>
+        </w:rPr>
+        <w:t>first time and can</w:t>
+      </w:r>
+      <w:r>
+        <w:rPr>
+          <w:rFonts w:cs="Times New Roman"/>
+        </w:rPr>
+        <w:t xml:space="preserve"> watch instantly.</w:t>
       </w:r>
       <w:r>
         <w:rPr>
@@ -5486,19 +5572,7 @@
         <w:rPr>
           <w:rFonts w:cs="Times New Roman"/>
         </w:rPr>
-        <w:t xml:space="preserve"> will feel more </w:t>
-      </w:r>
-      <w:r>
-        <w:rPr>
-          <w:rFonts w:cs="Times New Roman"/>
-        </w:rPr>
-        <w:t>convenient</w:t>
-      </w:r>
-      <w:r>
-        <w:rPr>
-          <w:rFonts w:cs="Times New Roman"/>
-        </w:rPr>
-        <w:t xml:space="preserve"> and welcome to use it.</w:t>
+        <w:t xml:space="preserve"> will feel more convenient and welcome to use it.</w:t>
       </w:r>
     </w:p>
     <w:p>
@@ -5513,7 +5587,31 @@
         <w:rPr>
           <w:rFonts w:cs="Times New Roman"/>
         </w:rPr>
-        <w:t xml:space="preserve">Aside from these benefits, live streaming provides a sense of excitement for your audience. The live stream itself is inherently about community. It makes your customers feel inclusive and exclusive simultaneously. </w:t>
+        <w:t>Aside from these benefits, live streaming provides a sense of excitement for audience</w:t>
+      </w:r>
+      <w:r>
+        <w:rPr>
+          <w:rFonts w:cs="Times New Roman"/>
+        </w:rPr>
+        <w:t>s</w:t>
+      </w:r>
+      <w:r>
+        <w:rPr>
+          <w:rFonts w:cs="Times New Roman"/>
+        </w:rPr>
+        <w:t xml:space="preserve">. The live stream itself is inherently about community. It makes </w:t>
+      </w:r>
+      <w:r>
+        <w:rPr>
+          <w:rFonts w:cs="Times New Roman"/>
+        </w:rPr>
+        <w:t xml:space="preserve">customers feel inclusive and </w:t>
+      </w:r>
+      <w:r>
+        <w:rPr>
+          <w:rFonts w:cs="Times New Roman"/>
+        </w:rPr>
+        <w:t xml:space="preserve">exclusive simultaneously. </w:t>
       </w:r>
     </w:p>
     <w:p>
@@ -5529,7 +5627,7 @@
           <w:color w:val="auto"/>
         </w:rPr>
       </w:pPr>
-      <w:bookmarkStart w:id="29" w:name="_Toc430459941"/>
+      <w:bookmarkStart w:id="28" w:name="_Toc430459941"/>
       <w:r>
         <w:rPr>
           <w:rFonts w:ascii="Times New Roman" w:hAnsi="Times New Roman" w:cs="Times New Roman"/>
@@ -5538,8 +5636,8 @@
         </w:rPr>
         <w:t>Literature Review</w:t>
       </w:r>
+      <w:bookmarkEnd w:id="22"/>
       <w:bookmarkEnd w:id="23"/>
-      <w:bookmarkEnd w:id="24"/>
       <w:r>
         <w:rPr>
           <w:rFonts w:ascii="Times New Roman" w:hAnsi="Times New Roman" w:cs="Times New Roman"/>
@@ -5548,7 +5646,7 @@
         </w:rPr>
         <w:t xml:space="preserve"> of Existing System</w:t>
       </w:r>
-      <w:bookmarkEnd w:id="29"/>
+      <w:bookmarkEnd w:id="28"/>
     </w:p>
     <w:p>
       <w:pPr>
@@ -5575,9 +5673,9 @@
           <w:color w:val="auto"/>
         </w:rPr>
       </w:pPr>
-      <w:bookmarkStart w:id="30" w:name="_Toc429948351"/>
-      <w:bookmarkStart w:id="31" w:name="_Toc429948978"/>
-      <w:bookmarkStart w:id="32" w:name="_Toc430459942"/>
+      <w:bookmarkStart w:id="29" w:name="_Toc429948351"/>
+      <w:bookmarkStart w:id="30" w:name="_Toc429948978"/>
+      <w:bookmarkStart w:id="31" w:name="_Toc430459942"/>
       <w:r>
         <w:rPr>
           <w:rFonts w:ascii="Times New Roman" w:hAnsi="Times New Roman" w:cs="Times New Roman"/>
@@ -5595,13 +5693,14 @@
         </w:rPr>
         <w:t>sukienhay.com</w:t>
       </w:r>
+      <w:bookmarkEnd w:id="29"/>
       <w:bookmarkEnd w:id="30"/>
       <w:bookmarkEnd w:id="31"/>
-      <w:bookmarkEnd w:id="32"/>
-    </w:p>
-    <w:p>
-      <w:pPr>
-        <w:spacing w:before="120" w:after="120" w:line="480" w:lineRule="auto"/>
+    </w:p>
+    <w:p>
+      <w:pPr>
+        <w:spacing w:before="120" w:after="120" w:line="480" w:lineRule="auto"/>
+        <w:jc w:val="center"/>
         <w:rPr>
           <w:rFonts w:cs="Times New Roman"/>
         </w:rPr>
@@ -5946,9 +6045,9 @@
           <w:color w:val="auto"/>
         </w:rPr>
       </w:pPr>
-      <w:bookmarkStart w:id="33" w:name="_Toc429948352"/>
-      <w:bookmarkStart w:id="34" w:name="_Toc429948979"/>
-      <w:bookmarkStart w:id="35" w:name="_Toc430459943"/>
+      <w:bookmarkStart w:id="32" w:name="_Toc429948352"/>
+      <w:bookmarkStart w:id="33" w:name="_Toc429948979"/>
+      <w:bookmarkStart w:id="34" w:name="_Toc430459943"/>
       <w:r>
         <w:rPr>
           <w:rFonts w:ascii="Times New Roman" w:hAnsi="Times New Roman" w:cs="Times New Roman"/>
@@ -5965,13 +6064,14 @@
         </w:rPr>
         <w:t>talktv.vn</w:t>
       </w:r>
+      <w:bookmarkEnd w:id="32"/>
       <w:bookmarkEnd w:id="33"/>
       <w:bookmarkEnd w:id="34"/>
-      <w:bookmarkEnd w:id="35"/>
-    </w:p>
-    <w:p>
-      <w:pPr>
-        <w:spacing w:before="120" w:after="120" w:line="480" w:lineRule="auto"/>
+    </w:p>
+    <w:p>
+      <w:pPr>
+        <w:spacing w:before="120" w:after="120" w:line="480" w:lineRule="auto"/>
+        <w:jc w:val="center"/>
         <w:rPr>
           <w:rFonts w:cs="Times New Roman"/>
         </w:rPr>
@@ -6252,9 +6352,9 @@
           <w:color w:val="auto"/>
         </w:rPr>
       </w:pPr>
-      <w:bookmarkStart w:id="36" w:name="_Toc429948353"/>
-      <w:bookmarkStart w:id="37" w:name="_Toc429948980"/>
-      <w:bookmarkStart w:id="38" w:name="_Toc430459944"/>
+      <w:bookmarkStart w:id="35" w:name="_Toc429948353"/>
+      <w:bookmarkStart w:id="36" w:name="_Toc429948980"/>
+      <w:bookmarkStart w:id="37" w:name="_Toc430459944"/>
       <w:r>
         <w:rPr>
           <w:rFonts w:ascii="Times New Roman" w:hAnsi="Times New Roman" w:cs="Times New Roman"/>
@@ -6279,13 +6379,14 @@
         </w:rPr>
         <w:t>ventbrite.com</w:t>
       </w:r>
+      <w:bookmarkEnd w:id="35"/>
       <w:bookmarkEnd w:id="36"/>
       <w:bookmarkEnd w:id="37"/>
-      <w:bookmarkEnd w:id="38"/>
-    </w:p>
-    <w:p>
-      <w:pPr>
-        <w:spacing w:before="120" w:after="120" w:line="480" w:lineRule="auto"/>
+    </w:p>
+    <w:p>
+      <w:pPr>
+        <w:spacing w:before="120" w:after="120" w:line="480" w:lineRule="auto"/>
+        <w:jc w:val="center"/>
         <w:rPr>
           <w:rFonts w:cs="Times New Roman"/>
         </w:rPr>
@@ -6547,9 +6648,9 @@
           <w:color w:val="auto"/>
         </w:rPr>
       </w:pPr>
-      <w:bookmarkStart w:id="39" w:name="_Toc429948354"/>
-      <w:bookmarkStart w:id="40" w:name="_Toc429948981"/>
-      <w:bookmarkStart w:id="41" w:name="_Toc430459945"/>
+      <w:bookmarkStart w:id="38" w:name="_Toc429948354"/>
+      <w:bookmarkStart w:id="39" w:name="_Toc429948981"/>
+      <w:bookmarkStart w:id="40" w:name="_Toc430459945"/>
       <w:r>
         <w:rPr>
           <w:rFonts w:ascii="Times New Roman" w:hAnsi="Times New Roman" w:cs="Times New Roman"/>
@@ -6566,13 +6667,14 @@
         </w:rPr>
         <w:t>Livestream.com</w:t>
       </w:r>
+      <w:bookmarkEnd w:id="38"/>
       <w:bookmarkEnd w:id="39"/>
       <w:bookmarkEnd w:id="40"/>
-      <w:bookmarkEnd w:id="41"/>
-    </w:p>
-    <w:p>
-      <w:pPr>
-        <w:spacing w:before="120" w:after="120" w:line="480" w:lineRule="auto"/>
+    </w:p>
+    <w:p>
+      <w:pPr>
+        <w:spacing w:before="120" w:after="120" w:line="480" w:lineRule="auto"/>
+        <w:jc w:val="center"/>
         <w:rPr>
           <w:rFonts w:cs="Times New Roman"/>
         </w:rPr>
@@ -6676,6 +6778,8 @@
         </w:rPr>
         <w:tab/>
       </w:r>
+      <w:bookmarkStart w:id="41" w:name="_GoBack"/>
+      <w:bookmarkEnd w:id="41"/>
     </w:p>
     <w:p>
       <w:pPr>
@@ -7334,16 +7438,8 @@
         <w:rPr>
           <w:rFonts w:cs="Times New Roman"/>
         </w:rPr>
-        <w:t xml:space="preserve">Making List Events: </w:t>
-      </w:r>
-      <w:proofErr w:type="gramStart"/>
-      <w:r>
-        <w:rPr>
-          <w:rFonts w:cs="Times New Roman"/>
-        </w:rPr>
-        <w:t>An</w:t>
-      </w:r>
-      <w:proofErr w:type="gramEnd"/>
+        <w:t>Making List Events: A</w:t>
+      </w:r>
       <w:r>
         <w:rPr>
           <w:rFonts w:cs="Times New Roman"/>
@@ -9470,7 +9566,7 @@
         <w:color w:val="323E4F" w:themeColor="text2" w:themeShade="BF"/>
         <w:szCs w:val="24"/>
       </w:rPr>
-      <w:t>6</w:t>
+      <w:t>16</w:t>
     </w:r>
     <w:r>
       <w:rPr>
@@ -9660,7 +9756,7 @@
 
 <file path=word/numbering.xml><?xml version="1.0" encoding="utf-8"?>
 <w:numbering xmlns:wpc="http://schemas.microsoft.com/office/word/2010/wordprocessingCanvas" xmlns:mc="http://schemas.openxmlformats.org/markup-compatibility/2006" xmlns:o="urn:schemas-microsoft-com:office:office" xmlns:r="http://schemas.openxmlformats.org/officeDocument/2006/relationships" xmlns:m="http://schemas.openxmlformats.org/officeDocument/2006/math" xmlns:v="urn:schemas-microsoft-com:vml" xmlns:wp14="http://schemas.microsoft.com/office/word/2010/wordprocessingDrawing" xmlns:wp="http://schemas.openxmlformats.org/drawingml/2006/wordprocessingDrawing" xmlns:w10="urn:schemas-microsoft-com:office:word" xmlns:w="http://schemas.openxmlformats.org/wordprocessingml/2006/main" xmlns:w14="http://schemas.microsoft.com/office/word/2010/wordml" xmlns:w15="http://schemas.microsoft.com/office/word/2012/wordml" xmlns:wpg="http://schemas.microsoft.com/office/word/2010/wordprocessingGroup" xmlns:wpi="http://schemas.microsoft.com/office/word/2010/wordprocessingInk" xmlns:wne="http://schemas.microsoft.com/office/word/2006/wordml" xmlns:wps="http://schemas.microsoft.com/office/word/2010/wordprocessingShape" mc:Ignorable="w14 w15 wp14">
-  <w:abstractNum w:abstractNumId="0" w15:restartNumberingAfterBreak="0">
+  <w:abstractNum w:abstractNumId="0">
     <w:nsid w:val="04542FBD"/>
     <w:multiLevelType w:val="hybridMultilevel"/>
     <w:tmpl w:val="A71E9442"/>
@@ -9773,7 +9869,7 @@
       </w:rPr>
     </w:lvl>
   </w:abstractNum>
-  <w:abstractNum w:abstractNumId="1" w15:restartNumberingAfterBreak="0">
+  <w:abstractNum w:abstractNumId="1">
     <w:nsid w:val="04FF4A34"/>
     <w:multiLevelType w:val="hybridMultilevel"/>
     <w:tmpl w:val="2EF6F314"/>
@@ -9886,7 +9982,7 @@
       </w:rPr>
     </w:lvl>
   </w:abstractNum>
-  <w:abstractNum w:abstractNumId="2" w15:restartNumberingAfterBreak="0">
+  <w:abstractNum w:abstractNumId="2">
     <w:nsid w:val="08670F3A"/>
     <w:multiLevelType w:val="hybridMultilevel"/>
     <w:tmpl w:val="B84254DC"/>
@@ -9999,7 +10095,7 @@
       </w:rPr>
     </w:lvl>
   </w:abstractNum>
-  <w:abstractNum w:abstractNumId="3" w15:restartNumberingAfterBreak="0">
+  <w:abstractNum w:abstractNumId="3">
     <w:nsid w:val="086D77E3"/>
     <w:multiLevelType w:val="hybridMultilevel"/>
     <w:tmpl w:val="3260E9FE"/>
@@ -10112,7 +10208,7 @@
       </w:rPr>
     </w:lvl>
   </w:abstractNum>
-  <w:abstractNum w:abstractNumId="4" w15:restartNumberingAfterBreak="0">
+  <w:abstractNum w:abstractNumId="4">
     <w:nsid w:val="0BFC66A6"/>
     <w:multiLevelType w:val="hybridMultilevel"/>
     <w:tmpl w:val="81FE6E6E"/>
@@ -10225,7 +10321,7 @@
       </w:rPr>
     </w:lvl>
   </w:abstractNum>
-  <w:abstractNum w:abstractNumId="5" w15:restartNumberingAfterBreak="0">
+  <w:abstractNum w:abstractNumId="5">
     <w:nsid w:val="14E019BA"/>
     <w:multiLevelType w:val="hybridMultilevel"/>
     <w:tmpl w:val="70444DC8"/>
@@ -10338,7 +10434,7 @@
       </w:rPr>
     </w:lvl>
   </w:abstractNum>
-  <w:abstractNum w:abstractNumId="6" w15:restartNumberingAfterBreak="0">
+  <w:abstractNum w:abstractNumId="6">
     <w:nsid w:val="17E96B13"/>
     <w:multiLevelType w:val="multilevel"/>
     <w:tmpl w:val="074AF11C"/>
@@ -10451,7 +10547,7 @@
       </w:rPr>
     </w:lvl>
   </w:abstractNum>
-  <w:abstractNum w:abstractNumId="7" w15:restartNumberingAfterBreak="0">
+  <w:abstractNum w:abstractNumId="7">
     <w:nsid w:val="1E153F3A"/>
     <w:multiLevelType w:val="hybridMultilevel"/>
     <w:tmpl w:val="F1668492"/>
@@ -10564,7 +10660,7 @@
       </w:rPr>
     </w:lvl>
   </w:abstractNum>
-  <w:abstractNum w:abstractNumId="8" w15:restartNumberingAfterBreak="0">
+  <w:abstractNum w:abstractNumId="8">
     <w:nsid w:val="2B3D7536"/>
     <w:multiLevelType w:val="hybridMultilevel"/>
     <w:tmpl w:val="ECC8639E"/>
@@ -10677,7 +10773,7 @@
       </w:rPr>
     </w:lvl>
   </w:abstractNum>
-  <w:abstractNum w:abstractNumId="9" w15:restartNumberingAfterBreak="0">
+  <w:abstractNum w:abstractNumId="9">
     <w:nsid w:val="46062743"/>
     <w:multiLevelType w:val="hybridMultilevel"/>
     <w:tmpl w:val="9252E188"/>
@@ -10766,7 +10862,7 @@
       </w:pPr>
     </w:lvl>
   </w:abstractNum>
-  <w:abstractNum w:abstractNumId="10" w15:restartNumberingAfterBreak="0">
+  <w:abstractNum w:abstractNumId="10">
     <w:nsid w:val="5A12228F"/>
     <w:multiLevelType w:val="hybridMultilevel"/>
     <w:tmpl w:val="0C6E2E28"/>
@@ -10879,7 +10975,7 @@
       </w:rPr>
     </w:lvl>
   </w:abstractNum>
-  <w:abstractNum w:abstractNumId="11" w15:restartNumberingAfterBreak="0">
+  <w:abstractNum w:abstractNumId="11">
     <w:nsid w:val="5DEF68D5"/>
     <w:multiLevelType w:val="multilevel"/>
     <w:tmpl w:val="F4AACEFE"/>
@@ -10992,7 +11088,7 @@
       </w:rPr>
     </w:lvl>
   </w:abstractNum>
-  <w:abstractNum w:abstractNumId="12" w15:restartNumberingAfterBreak="0">
+  <w:abstractNum w:abstractNumId="12">
     <w:nsid w:val="602A6933"/>
     <w:multiLevelType w:val="hybridMultilevel"/>
     <w:tmpl w:val="A972FE7E"/>
@@ -11105,7 +11201,7 @@
       </w:rPr>
     </w:lvl>
   </w:abstractNum>
-  <w:abstractNum w:abstractNumId="13" w15:restartNumberingAfterBreak="0">
+  <w:abstractNum w:abstractNumId="13">
     <w:nsid w:val="7508067E"/>
     <w:multiLevelType w:val="hybridMultilevel"/>
     <w:tmpl w:val="90D488FA"/>
@@ -12086,6 +12182,7 @@
       <w:spacing w:after="0" w:line="240" w:lineRule="auto"/>
     </w:pPr>
     <w:tblPr>
+      <w:tblInd w:w="0" w:type="dxa"/>
       <w:tblBorders>
         <w:top w:val="single" w:sz="4" w:space="0" w:color="auto"/>
         <w:left w:val="single" w:sz="4" w:space="0" w:color="auto"/>
@@ -12094,6 +12191,12 @@
         <w:insideH w:val="single" w:sz="4" w:space="0" w:color="auto"/>
         <w:insideV w:val="single" w:sz="4" w:space="0" w:color="auto"/>
       </w:tblBorders>
+      <w:tblCellMar>
+        <w:top w:w="0" w:type="dxa"/>
+        <w:left w:w="108" w:type="dxa"/>
+        <w:bottom w:w="0" w:type="dxa"/>
+        <w:right w:w="108" w:type="dxa"/>
+      </w:tblCellMar>
     </w:tblPr>
   </w:style>
   <w:style w:type="paragraph" w:styleId="Header">
@@ -12161,6 +12264,7 @@
     <w:tblPr>
       <w:tblStyleRowBandSize w:val="1"/>
       <w:tblStyleColBandSize w:val="1"/>
+      <w:tblInd w:w="0" w:type="dxa"/>
       <w:tblBorders>
         <w:top w:val="single" w:sz="4" w:space="0" w:color="9CC2E5" w:themeColor="accent1" w:themeTint="99"/>
         <w:left w:val="single" w:sz="4" w:space="0" w:color="9CC2E5" w:themeColor="accent1" w:themeTint="99"/>
@@ -12169,6 +12273,12 @@
         <w:insideH w:val="single" w:sz="4" w:space="0" w:color="9CC2E5" w:themeColor="accent1" w:themeTint="99"/>
         <w:insideV w:val="single" w:sz="4" w:space="0" w:color="9CC2E5" w:themeColor="accent1" w:themeTint="99"/>
       </w:tblBorders>
+      <w:tblCellMar>
+        <w:top w:w="0" w:type="dxa"/>
+        <w:left w:w="108" w:type="dxa"/>
+        <w:bottom w:w="0" w:type="dxa"/>
+        <w:right w:w="108" w:type="dxa"/>
+      </w:tblCellMar>
     </w:tblPr>
     <w:tblStylePr w:type="firstRow">
       <w:rPr>
@@ -12500,7 +12610,7 @@
 </file>
 
 <file path=customXml/itemProps1.xml><?xml version="1.0" encoding="utf-8"?>
-<ds:datastoreItem xmlns:ds="http://schemas.openxmlformats.org/officeDocument/2006/customXml" ds:itemID="{AE66E136-DEF9-4D24-8471-18A3C7E65DCF}">
+<ds:datastoreItem xmlns:ds="http://schemas.openxmlformats.org/officeDocument/2006/customXml" ds:itemID="{56D07930-6B31-40C7-9104-72E2D26C6177}">
   <ds:schemaRefs>
     <ds:schemaRef ds:uri="http://schemas.openxmlformats.org/officeDocument/2006/bibliography"/>
   </ds:schemaRefs>

</xml_diff>